<commit_message>
Added interpreting stats data sample and added footers with my name
</commit_message>
<xml_diff>
--- a/docs/SRose_Assignment 6_Translating the Protocol into an Informed Consent Form_using NCT04571060 Protocol.docx
+++ b/docs/SRose_Assignment 6_Translating the Protocol into an Informed Consent Form_using NCT04571060 Protocol.docx
@@ -60,7 +60,23 @@
           <w:rFonts w:ascii="Arial" w:hAnsi="Arial" w:cs="Arial"/>
           <w:i/>
         </w:rPr>
-        <w:t>he below template for developing an informed consent document to use in your research study is meant to provide structure and guidance to the process, not to serve as your exact informed consent document. Please remember to consult your institution and IRB for specific consent requirements, instructions and templates.</w:t>
+        <w:t xml:space="preserve">he </w:t>
+      </w:r>
+      <w:proofErr w:type="gramStart"/>
+      <w:r>
+        <w:rPr>
+          <w:rFonts w:ascii="Arial" w:hAnsi="Arial" w:cs="Arial"/>
+          <w:i/>
+        </w:rPr>
+        <w:t>below template</w:t>
+      </w:r>
+      <w:proofErr w:type="gramEnd"/>
+      <w:r>
+        <w:rPr>
+          <w:rFonts w:ascii="Arial" w:hAnsi="Arial" w:cs="Arial"/>
+          <w:i/>
+        </w:rPr>
+        <w:t xml:space="preserve"> for developing an informed consent document to use in your research study is meant to provide structure and guidance to the process, not to serve as your exact informed consent document. Please remember to consult your institution and IRB for specific consent requirements, instructions and templates.</w:t>
       </w:r>
     </w:p>
     <w:p>
@@ -274,7 +290,14 @@
         <w:rPr>
           <w:rFonts w:ascii="Arial" w:hAnsi="Arial" w:cs="Arial"/>
         </w:rPr>
-        <w:t xml:space="preserve">We invite you to take part in a research study </w:t>
+        <w:t xml:space="preserve">We invite you to take part in a research </w:t>
+      </w:r>
+      <w:proofErr w:type="gramStart"/>
+      <w:r>
+        <w:rPr>
+          <w:rFonts w:ascii="Arial" w:hAnsi="Arial" w:cs="Arial"/>
+        </w:rPr>
+        <w:t xml:space="preserve">study </w:t>
       </w:r>
       <w:r>
         <w:rPr>
@@ -287,7 +310,14 @@
         <w:rPr>
           <w:rFonts w:ascii="Arial" w:hAnsi="Arial" w:cs="Arial"/>
         </w:rPr>
-        <w:t xml:space="preserve">) at </w:t>
+        <w:t>)</w:t>
+      </w:r>
+      <w:proofErr w:type="gramEnd"/>
+      <w:r>
+        <w:rPr>
+          <w:rFonts w:ascii="Arial" w:hAnsi="Arial" w:cs="Arial"/>
+        </w:rPr>
+        <w:t xml:space="preserve"> at </w:t>
       </w:r>
       <w:r>
         <w:rPr>
@@ -377,7 +407,25 @@
           <w:color w:val="333333"/>
           <w:shd w:val="clear" w:color="auto" w:fill="FFFFFF"/>
         </w:rPr>
-        <w:t xml:space="preserve">Some of the essential information you will need to make the decision whether or not to participate in the research study has been outlined below. </w:t>
+        <w:t xml:space="preserve">Some of the essential information you will need to make the decision </w:t>
+      </w:r>
+      <w:proofErr w:type="gramStart"/>
+      <w:r>
+        <w:rPr>
+          <w:rFonts w:ascii="Arial" w:hAnsi="Arial" w:cs="Arial"/>
+          <w:color w:val="333333"/>
+          <w:shd w:val="clear" w:color="auto" w:fill="FFFFFF"/>
+        </w:rPr>
+        <w:t>whether or not</w:t>
+      </w:r>
+      <w:proofErr w:type="gramEnd"/>
+      <w:r>
+        <w:rPr>
+          <w:rFonts w:ascii="Arial" w:hAnsi="Arial" w:cs="Arial"/>
+          <w:color w:val="333333"/>
+          <w:shd w:val="clear" w:color="auto" w:fill="FFFFFF"/>
+        </w:rPr>
+        <w:t xml:space="preserve"> to participate in the research study has been outlined below. </w:t>
       </w:r>
     </w:p>
     <w:p>
@@ -564,7 +612,21 @@
         <w:rPr>
           <w:rFonts w:ascii="Arial" w:hAnsi="Arial" w:cs="Arial"/>
         </w:rPr>
-        <w:t xml:space="preserve">new drug called zavegepant </w:t>
+        <w:t xml:space="preserve">new drug called </w:t>
+      </w:r>
+      <w:proofErr w:type="spellStart"/>
+      <w:r>
+        <w:rPr>
+          <w:rFonts w:ascii="Arial" w:hAnsi="Arial" w:cs="Arial"/>
+        </w:rPr>
+        <w:t>zavegepant</w:t>
+      </w:r>
+      <w:proofErr w:type="spellEnd"/>
+      <w:r>
+        <w:rPr>
+          <w:rFonts w:ascii="Arial" w:hAnsi="Arial" w:cs="Arial"/>
+        </w:rPr>
+        <w:t xml:space="preserve"> </w:t>
       </w:r>
       <w:r>
         <w:rPr>
@@ -572,11 +634,33 @@
         </w:rPr>
         <w:t>(</w:t>
       </w:r>
-      <w:r>
-        <w:rPr>
-          <w:rFonts w:ascii="Arial" w:hAnsi="Arial" w:cs="Arial"/>
-        </w:rPr>
-        <w:t>zah-VEH-juh-pant</w:t>
+      <w:proofErr w:type="spellStart"/>
+      <w:r>
+        <w:rPr>
+          <w:rFonts w:ascii="Arial" w:hAnsi="Arial" w:cs="Arial"/>
+        </w:rPr>
+        <w:t>zah</w:t>
+      </w:r>
+      <w:proofErr w:type="spellEnd"/>
+      <w:r>
+        <w:rPr>
+          <w:rFonts w:ascii="Arial" w:hAnsi="Arial" w:cs="Arial"/>
+        </w:rPr>
+        <w:t>-VEH-</w:t>
+      </w:r>
+      <w:proofErr w:type="spellStart"/>
+      <w:r>
+        <w:rPr>
+          <w:rFonts w:ascii="Arial" w:hAnsi="Arial" w:cs="Arial"/>
+        </w:rPr>
+        <w:t>juh</w:t>
+      </w:r>
+      <w:proofErr w:type="spellEnd"/>
+      <w:r>
+        <w:rPr>
+          <w:rFonts w:ascii="Arial" w:hAnsi="Arial" w:cs="Arial"/>
+        </w:rPr>
+        <w:t>-pant</w:t>
       </w:r>
       <w:r>
         <w:rPr>
@@ -1188,6 +1272,7 @@
         </w:rPr>
         <w:t xml:space="preserve">In this study, we will compare </w:t>
       </w:r>
+      <w:proofErr w:type="spellStart"/>
       <w:r>
         <w:rPr>
           <w:rFonts w:ascii="Arial" w:hAnsi="Arial" w:cs="Arial"/>
@@ -1198,7 +1283,14 @@
         <w:rPr>
           <w:rFonts w:ascii="Arial" w:hAnsi="Arial" w:cs="Arial"/>
         </w:rPr>
-        <w:t>’s effect on migraines to that of a placebo.</w:t>
+        <w:t>’s</w:t>
+      </w:r>
+      <w:proofErr w:type="spellEnd"/>
+      <w:r>
+        <w:rPr>
+          <w:rFonts w:ascii="Arial" w:hAnsi="Arial" w:cs="Arial"/>
+        </w:rPr>
+        <w:t xml:space="preserve"> effect on migraines to that of a placebo.</w:t>
       </w:r>
       <w:r>
         <w:rPr>
@@ -1256,7 +1348,23 @@
           <w:rFonts w:ascii="Arial" w:hAnsi="Arial" w:cs="Arial"/>
           <w:iCs/>
         </w:rPr>
-        <w:t xml:space="preserve">At this visit, a computer will choose if you will receive the study drug or the placebo. </w:t>
+        <w:t xml:space="preserve">At this visit, a computer will choose if you </w:t>
+      </w:r>
+      <w:proofErr w:type="gramStart"/>
+      <w:r>
+        <w:rPr>
+          <w:rFonts w:ascii="Arial" w:hAnsi="Arial" w:cs="Arial"/>
+          <w:iCs/>
+        </w:rPr>
+        <w:t>will receive</w:t>
+      </w:r>
+      <w:proofErr w:type="gramEnd"/>
+      <w:r>
+        <w:rPr>
+          <w:rFonts w:ascii="Arial" w:hAnsi="Arial" w:cs="Arial"/>
+          <w:iCs/>
+        </w:rPr>
+        <w:t xml:space="preserve"> the study drug or the placebo. </w:t>
       </w:r>
       <w:r>
         <w:rPr>
@@ -2351,6 +2459,7 @@
         </w:rPr>
       </w:pPr>
       <w:bookmarkStart w:id="7" w:name="_Toc383531808"/>
+      <w:proofErr w:type="spellStart"/>
       <w:r>
         <w:rPr>
           <w:rFonts w:ascii="Arial" w:hAnsi="Arial" w:cs="Arial"/>
@@ -2362,6 +2471,7 @@
         </w:rPr>
         <w:t>Zavegepant</w:t>
       </w:r>
+      <w:proofErr w:type="spellEnd"/>
       <w:r>
         <w:rPr>
           <w:rFonts w:ascii="Arial" w:hAnsi="Arial" w:cs="Arial"/>
@@ -3570,11 +3680,19 @@
         </w:rPr>
         <w:t xml:space="preserve">comes with risks. </w:t>
       </w:r>
-      <w:r>
-        <w:rPr>
-          <w:rFonts w:ascii="Arial" w:hAnsi="Arial" w:cs="Arial"/>
-        </w:rPr>
-        <w:t xml:space="preserve">Zavegepant works in a new way to relieve migraines while reducing the risks for the heart. </w:t>
+      <w:proofErr w:type="spellStart"/>
+      <w:r>
+        <w:rPr>
+          <w:rFonts w:ascii="Arial" w:hAnsi="Arial" w:cs="Arial"/>
+        </w:rPr>
+        <w:t>Zavegepant</w:t>
+      </w:r>
+      <w:proofErr w:type="spellEnd"/>
+      <w:r>
+        <w:rPr>
+          <w:rFonts w:ascii="Arial" w:hAnsi="Arial" w:cs="Arial"/>
+        </w:rPr>
+        <w:t xml:space="preserve"> works in a new way to relieve migraines while reducing the risks for the heart. </w:t>
       </w:r>
       <w:r>
         <w:rPr>
@@ -3737,7 +3855,21 @@
         <w:rPr>
           <w:rFonts w:ascii="Arial" w:hAnsi="Arial" w:cs="Arial"/>
         </w:rPr>
-        <w:t xml:space="preserve">will be kept in a secured area in </w:t>
+        <w:t xml:space="preserve">will be kept in a </w:t>
+      </w:r>
+      <w:proofErr w:type="gramStart"/>
+      <w:r>
+        <w:rPr>
+          <w:rFonts w:ascii="Arial" w:hAnsi="Arial" w:cs="Arial"/>
+        </w:rPr>
+        <w:t>secured</w:t>
+      </w:r>
+      <w:proofErr w:type="gramEnd"/>
+      <w:r>
+        <w:rPr>
+          <w:rFonts w:ascii="Arial" w:hAnsi="Arial" w:cs="Arial"/>
+        </w:rPr>
+        <w:t xml:space="preserve"> area in </w:t>
       </w:r>
       <w:r>
         <w:rPr>
@@ -3918,7 +4050,25 @@
           <w:iCs/>
           <w:spacing w:val="-3"/>
         </w:rPr>
-        <w:t>list all that apply:  a code number, your initials, date of birth, etc.)</w:t>
+        <w:t>list all that apply</w:t>
+      </w:r>
+      <w:proofErr w:type="gramStart"/>
+      <w:r>
+        <w:rPr>
+          <w:rFonts w:ascii="Arial" w:hAnsi="Arial" w:cs="Arial"/>
+          <w:iCs/>
+          <w:spacing w:val="-3"/>
+        </w:rPr>
+        <w:t>:  a</w:t>
+      </w:r>
+      <w:proofErr w:type="gramEnd"/>
+      <w:r>
+        <w:rPr>
+          <w:rFonts w:ascii="Arial" w:hAnsi="Arial" w:cs="Arial"/>
+          <w:iCs/>
+          <w:spacing w:val="-3"/>
+        </w:rPr>
+        <w:t xml:space="preserve"> code number, your initials, date of birth, etc.)</w:t>
       </w:r>
       <w:r>
         <w:rPr>
@@ -3959,7 +4109,21 @@
         <w:rPr>
           <w:rFonts w:ascii="Arial" w:hAnsi="Arial" w:cs="Arial"/>
         </w:rPr>
-        <w:t>For research records (and specimens) sent to (outside entity), you will be identified by (list all that apply: name, social security number, address, phone number, date of birth, any other direct personal identifier, code number). The list that matches your name with the code number will be kept in a locked file in (note location, such as PI’s office).</w:t>
+        <w:t xml:space="preserve">For research records (and specimens) sent to (outside entity), you will be identified by (list all that </w:t>
+      </w:r>
+      <w:proofErr w:type="gramStart"/>
+      <w:r>
+        <w:rPr>
+          <w:rFonts w:ascii="Arial" w:hAnsi="Arial" w:cs="Arial"/>
+        </w:rPr>
+        <w:t>apply:</w:t>
+      </w:r>
+      <w:proofErr w:type="gramEnd"/>
+      <w:r>
+        <w:rPr>
+          <w:rFonts w:ascii="Arial" w:hAnsi="Arial" w:cs="Arial"/>
+        </w:rPr>
+        <w:t xml:space="preserve"> name, social security number, address, phone number, date of birth, any other direct personal identifier, code number). The list that matches your name with the code number will be kept in a locked file in (note location, such as PI’s office).</w:t>
       </w:r>
     </w:p>
     <w:p>
@@ -4222,7 +4386,27 @@
           <w:sz w:val="23"/>
           <w:szCs w:val="23"/>
         </w:rPr>
-        <w:t xml:space="preserve">Your identifiers might be removed from the information obtained as part of this research study. This un-identifiable information may be used for future research studies or shared </w:t>
+        <w:t xml:space="preserve">Your identifiers might be removed from the information obtained as part of this research study. This </w:t>
+      </w:r>
+      <w:proofErr w:type="gramStart"/>
+      <w:r>
+        <w:rPr>
+          <w:rFonts w:ascii="Arial" w:hAnsi="Arial" w:cs="Arial"/>
+          <w:color w:val="333333"/>
+          <w:sz w:val="23"/>
+          <w:szCs w:val="23"/>
+        </w:rPr>
+        <w:t>un-identifiable</w:t>
+      </w:r>
+      <w:proofErr w:type="gramEnd"/>
+      <w:r>
+        <w:rPr>
+          <w:rFonts w:ascii="Arial" w:hAnsi="Arial" w:cs="Arial"/>
+          <w:color w:val="333333"/>
+          <w:sz w:val="23"/>
+          <w:szCs w:val="23"/>
+        </w:rPr>
+        <w:t xml:space="preserve"> information may be used for future research studies or shared </w:t>
       </w:r>
       <w:r>
         <w:rPr>
@@ -4761,7 +4945,31 @@
           <w:sz w:val="24"/>
           <w:szCs w:val="24"/>
         </w:rPr>
-        <w:t xml:space="preserve">(For blinded studies) </w:t>
+        <w:t xml:space="preserve">(For </w:t>
+      </w:r>
+      <w:proofErr w:type="gramStart"/>
+      <w:r>
+        <w:rPr>
+          <w:rFonts w:ascii="Arial" w:hAnsi="Arial" w:cs="Arial"/>
+          <w:i/>
+          <w:iCs/>
+          <w:spacing w:val="-3"/>
+          <w:sz w:val="24"/>
+          <w:szCs w:val="24"/>
+        </w:rPr>
+        <w:t>blinded</w:t>
+      </w:r>
+      <w:proofErr w:type="gramEnd"/>
+      <w:r>
+        <w:rPr>
+          <w:rFonts w:ascii="Arial" w:hAnsi="Arial" w:cs="Arial"/>
+          <w:i/>
+          <w:iCs/>
+          <w:spacing w:val="-3"/>
+          <w:sz w:val="24"/>
+          <w:szCs w:val="24"/>
+        </w:rPr>
+        <w:t xml:space="preserve"> studies) </w:t>
       </w:r>
       <w:r>
         <w:rPr>
@@ -4963,7 +5171,31 @@
           <w:sz w:val="24"/>
           <w:szCs w:val="24"/>
         </w:rPr>
-        <w:t xml:space="preserve">(if applicable, add: </w:t>
+        <w:t xml:space="preserve">(if applicable, </w:t>
+      </w:r>
+      <w:proofErr w:type="gramStart"/>
+      <w:r>
+        <w:rPr>
+          <w:rFonts w:ascii="Arial" w:hAnsi="Arial" w:cs="Arial"/>
+          <w:i/>
+          <w:iCs/>
+          <w:spacing w:val="-3"/>
+          <w:sz w:val="24"/>
+          <w:szCs w:val="24"/>
+        </w:rPr>
+        <w:t>add:</w:t>
+      </w:r>
+      <w:proofErr w:type="gramEnd"/>
+      <w:r>
+        <w:rPr>
+          <w:rFonts w:ascii="Arial" w:hAnsi="Arial" w:cs="Arial"/>
+          <w:i/>
+          <w:iCs/>
+          <w:spacing w:val="-3"/>
+          <w:sz w:val="24"/>
+          <w:szCs w:val="24"/>
+        </w:rPr>
+        <w:t xml:space="preserve"> </w:t>
       </w:r>
       <w:r>
         <w:rPr>
@@ -5214,7 +5446,27 @@
           <w:sz w:val="24"/>
           <w:szCs w:val="24"/>
         </w:rPr>
-        <w:t>We will keep our records of the care that we provided to you as long as the law requires.</w:t>
+        <w:t xml:space="preserve">We will keep our records of the care that we provided to you </w:t>
+      </w:r>
+      <w:proofErr w:type="gramStart"/>
+      <w:r>
+        <w:rPr>
+          <w:rFonts w:ascii="Arial" w:hAnsi="Arial" w:cs="Arial"/>
+          <w:spacing w:val="-3"/>
+          <w:sz w:val="24"/>
+          <w:szCs w:val="24"/>
+        </w:rPr>
+        <w:t>as long as</w:t>
+      </w:r>
+      <w:proofErr w:type="gramEnd"/>
+      <w:r>
+        <w:rPr>
+          <w:rFonts w:ascii="Arial" w:hAnsi="Arial" w:cs="Arial"/>
+          <w:spacing w:val="-3"/>
+          <w:sz w:val="24"/>
+          <w:szCs w:val="24"/>
+        </w:rPr>
+        <w:t xml:space="preserve"> the law requires.</w:t>
       </w:r>
     </w:p>
     <w:p>
@@ -5277,7 +5529,31 @@
           <w:sz w:val="24"/>
           <w:szCs w:val="24"/>
         </w:rPr>
-        <w:t>(List any and all medical information collected from or about the participant in connection with this research study, e.g. blood and other tissue samples and related tests, your medical history as it relates to the research study, x-rays, MRIs, questionnaires, etc.)</w:t>
+        <w:t xml:space="preserve">(List </w:t>
+      </w:r>
+      <w:proofErr w:type="gramStart"/>
+      <w:r>
+        <w:rPr>
+          <w:rFonts w:ascii="Arial" w:hAnsi="Arial" w:cs="Arial"/>
+          <w:i/>
+          <w:iCs/>
+          <w:spacing w:val="-3"/>
+          <w:sz w:val="24"/>
+          <w:szCs w:val="24"/>
+        </w:rPr>
+        <w:t>any and all</w:t>
+      </w:r>
+      <w:proofErr w:type="gramEnd"/>
+      <w:r>
+        <w:rPr>
+          <w:rFonts w:ascii="Arial" w:hAnsi="Arial" w:cs="Arial"/>
+          <w:i/>
+          <w:iCs/>
+          <w:spacing w:val="-3"/>
+          <w:sz w:val="24"/>
+          <w:szCs w:val="24"/>
+        </w:rPr>
+        <w:t xml:space="preserve"> medical information collected from or about the participant in connection with this research study, e.g. blood and other tissue samples and related tests, your medical history as it relates to the research study, x-rays, MRIs, questionnaires, etc.)</w:t>
       </w:r>
     </w:p>
     <w:p>
@@ -5615,6 +5891,7 @@
         </w:rPr>
         <w:t xml:space="preserve">(If applicable) </w:t>
       </w:r>
+      <w:proofErr w:type="gramStart"/>
       <w:r>
         <w:rPr>
           <w:rFonts w:ascii="Arial" w:hAnsi="Arial" w:cs="Arial"/>
@@ -5633,6 +5910,7 @@
         </w:rPr>
         <w:t>(your institution)</w:t>
       </w:r>
+      <w:proofErr w:type="gramEnd"/>
       <w:r>
         <w:rPr>
           <w:rFonts w:ascii="Arial" w:hAnsi="Arial" w:cs="Arial"/>
@@ -5758,7 +6036,47 @@
           <w:szCs w:val="24"/>
         </w:rPr>
         <w:lastRenderedPageBreak/>
-        <w:t xml:space="preserve">study. These groups, while monitoring the research study, may also review and/or copy your original </w:t>
+        <w:t xml:space="preserve">study. </w:t>
+      </w:r>
+      <w:proofErr w:type="gramStart"/>
+      <w:r>
+        <w:rPr>
+          <w:rFonts w:ascii="Arial" w:hAnsi="Arial" w:cs="Arial"/>
+          <w:spacing w:val="-3"/>
+          <w:sz w:val="24"/>
+          <w:szCs w:val="24"/>
+        </w:rPr>
+        <w:t>These groups, while</w:t>
+      </w:r>
+      <w:proofErr w:type="gramEnd"/>
+      <w:r>
+        <w:rPr>
+          <w:rFonts w:ascii="Arial" w:hAnsi="Arial" w:cs="Arial"/>
+          <w:spacing w:val="-3"/>
+          <w:sz w:val="24"/>
+          <w:szCs w:val="24"/>
+        </w:rPr>
+        <w:t xml:space="preserve"> monitoring the research study, </w:t>
+      </w:r>
+      <w:proofErr w:type="gramStart"/>
+      <w:r>
+        <w:rPr>
+          <w:rFonts w:ascii="Arial" w:hAnsi="Arial" w:cs="Arial"/>
+          <w:spacing w:val="-3"/>
+          <w:sz w:val="24"/>
+          <w:szCs w:val="24"/>
+        </w:rPr>
+        <w:t>may</w:t>
+      </w:r>
+      <w:proofErr w:type="gramEnd"/>
+      <w:r>
+        <w:rPr>
+          <w:rFonts w:ascii="Arial" w:hAnsi="Arial" w:cs="Arial"/>
+          <w:spacing w:val="-3"/>
+          <w:sz w:val="24"/>
+          <w:szCs w:val="24"/>
+        </w:rPr>
+        <w:t xml:space="preserve"> also review and/or copy your original </w:t>
       </w:r>
       <w:r>
         <w:rPr>
@@ -6104,7 +6422,61 @@
           <w:spacing w:val="-3"/>
           <w:szCs w:val="24"/>
         </w:rPr>
-        <w:t xml:space="preserve">Every effort to prevent injury as a result of your participation will be taken. It is possible, however, that you could develop complications or injuries as a result of participating in this research study. In the event of injury resulting from this research, medical treatment is available but will be provided at the usual charge. It is the policy of this institution to provide neither financial compensation nor free medical treatment for research-related injury. </w:t>
+        <w:t xml:space="preserve">Every effort to prevent injury </w:t>
+      </w:r>
+      <w:proofErr w:type="gramStart"/>
+      <w:r>
+        <w:rPr>
+          <w:rFonts w:ascii="Arial" w:hAnsi="Arial" w:cs="Arial"/>
+          <w:spacing w:val="-3"/>
+          <w:szCs w:val="24"/>
+        </w:rPr>
+        <w:t>as a result of</w:t>
+      </w:r>
+      <w:proofErr w:type="gramEnd"/>
+      <w:r>
+        <w:rPr>
+          <w:rFonts w:ascii="Arial" w:hAnsi="Arial" w:cs="Arial"/>
+          <w:spacing w:val="-3"/>
+          <w:szCs w:val="24"/>
+        </w:rPr>
+        <w:t xml:space="preserve"> your participation will be taken. It is possible, however, that you could develop complications or injuries </w:t>
+      </w:r>
+      <w:proofErr w:type="gramStart"/>
+      <w:r>
+        <w:rPr>
+          <w:rFonts w:ascii="Arial" w:hAnsi="Arial" w:cs="Arial"/>
+          <w:spacing w:val="-3"/>
+          <w:szCs w:val="24"/>
+        </w:rPr>
+        <w:t>as a result of</w:t>
+      </w:r>
+      <w:proofErr w:type="gramEnd"/>
+      <w:r>
+        <w:rPr>
+          <w:rFonts w:ascii="Arial" w:hAnsi="Arial" w:cs="Arial"/>
+          <w:spacing w:val="-3"/>
+          <w:szCs w:val="24"/>
+        </w:rPr>
+        <w:t xml:space="preserve"> participating in this research study. In the event of injury resulting from this research, medical treatment is available but will be provided at the usual charge. It is the policy of this institution to provide neither financial compensation nor free medical treatment for research-related </w:t>
+      </w:r>
+      <w:proofErr w:type="gramStart"/>
+      <w:r>
+        <w:rPr>
+          <w:rFonts w:ascii="Arial" w:hAnsi="Arial" w:cs="Arial"/>
+          <w:spacing w:val="-3"/>
+          <w:szCs w:val="24"/>
+        </w:rPr>
+        <w:t>injury</w:t>
+      </w:r>
+      <w:proofErr w:type="gramEnd"/>
+      <w:r>
+        <w:rPr>
+          <w:rFonts w:ascii="Arial" w:hAnsi="Arial" w:cs="Arial"/>
+          <w:spacing w:val="-3"/>
+          <w:szCs w:val="24"/>
+        </w:rPr>
+        <w:t xml:space="preserve">. </w:t>
       </w:r>
     </w:p>
     <w:p>
@@ -6160,16 +6532,56 @@
           <w:iCs/>
           <w:spacing w:val="-3"/>
         </w:rPr>
-        <w:t>institution w</w:t>
-      </w:r>
-      <w:r>
-        <w:rPr>
-          <w:rFonts w:ascii="Arial" w:hAnsi="Arial" w:cs="Arial"/>
-          <w:i/>
-          <w:iCs/>
-          <w:spacing w:val="-3"/>
-        </w:rPr>
-        <w:t>ill cover all costs of research-related injuries but did not provide consent form wording, include this statement as a separate paragraph)</w:t>
+        <w:t xml:space="preserve">institution </w:t>
+      </w:r>
+      <w:proofErr w:type="gramStart"/>
+      <w:r>
+        <w:rPr>
+          <w:rFonts w:ascii="Arial" w:hAnsi="Arial" w:cs="Arial"/>
+          <w:i/>
+          <w:iCs/>
+          <w:spacing w:val="-3"/>
+        </w:rPr>
+        <w:t>w</w:t>
+      </w:r>
+      <w:r>
+        <w:rPr>
+          <w:rFonts w:ascii="Arial" w:hAnsi="Arial" w:cs="Arial"/>
+          <w:i/>
+          <w:iCs/>
+          <w:spacing w:val="-3"/>
+        </w:rPr>
+        <w:t>ill cover</w:t>
+      </w:r>
+      <w:proofErr w:type="gramEnd"/>
+      <w:r>
+        <w:rPr>
+          <w:rFonts w:ascii="Arial" w:hAnsi="Arial" w:cs="Arial"/>
+          <w:i/>
+          <w:iCs/>
+          <w:spacing w:val="-3"/>
+        </w:rPr>
+        <w:t xml:space="preserve"> all costs of research-related injuries but </w:t>
+      </w:r>
+      <w:proofErr w:type="gramStart"/>
+      <w:r>
+        <w:rPr>
+          <w:rFonts w:ascii="Arial" w:hAnsi="Arial" w:cs="Arial"/>
+          <w:i/>
+          <w:iCs/>
+          <w:spacing w:val="-3"/>
+        </w:rPr>
+        <w:t>did</w:t>
+      </w:r>
+      <w:proofErr w:type="gramEnd"/>
+      <w:r>
+        <w:rPr>
+          <w:rFonts w:ascii="Arial" w:hAnsi="Arial" w:cs="Arial"/>
+          <w:i/>
+          <w:iCs/>
+          <w:spacing w:val="-3"/>
+        </w:rPr>
+        <w:t xml:space="preserve"> not provide consent form wording, include this statement as a separate paragraph)</w:t>
       </w:r>
       <w:r>
         <w:rPr>
@@ -6193,7 +6605,27 @@
           <w:iCs/>
           <w:spacing w:val="-3"/>
         </w:rPr>
-        <w:t>(include the name</w:t>
+        <w:t>(</w:t>
+      </w:r>
+      <w:proofErr w:type="gramStart"/>
+      <w:r>
+        <w:rPr>
+          <w:rFonts w:ascii="Arial" w:hAnsi="Arial" w:cs="Arial"/>
+          <w:i/>
+          <w:iCs/>
+          <w:spacing w:val="-3"/>
+        </w:rPr>
+        <w:t>include</w:t>
+      </w:r>
+      <w:proofErr w:type="gramEnd"/>
+      <w:r>
+        <w:rPr>
+          <w:rFonts w:ascii="Arial" w:hAnsi="Arial" w:cs="Arial"/>
+          <w:i/>
+          <w:iCs/>
+          <w:spacing w:val="-3"/>
+        </w:rPr>
+        <w:t xml:space="preserve"> the name</w:t>
       </w:r>
       <w:r>
         <w:rPr>
@@ -6978,7 +7410,25 @@
           <w:spacing w:val="-3"/>
           <w:szCs w:val="24"/>
         </w:rPr>
-        <w:t xml:space="preserve">. You do not have to participate in this research. If you choose to take part, you have the right to stop at any time. If you decide not to participate or if you decide to stop taking part in the research at a later date, there will be no penalty or loss of benefits to which you are </w:t>
+        <w:t xml:space="preserve">. You do not have to participate in this research. If you choose to take part, you have the right to stop at any time. If you decide not to participate or if you decide to stop taking part in the research </w:t>
+      </w:r>
+      <w:proofErr w:type="gramStart"/>
+      <w:r>
+        <w:rPr>
+          <w:rFonts w:ascii="Arial" w:hAnsi="Arial" w:cs="Arial"/>
+          <w:spacing w:val="-3"/>
+          <w:szCs w:val="24"/>
+        </w:rPr>
+        <w:t>at a later date</w:t>
+      </w:r>
+      <w:proofErr w:type="gramEnd"/>
+      <w:r>
+        <w:rPr>
+          <w:rFonts w:ascii="Arial" w:hAnsi="Arial" w:cs="Arial"/>
+          <w:spacing w:val="-3"/>
+          <w:szCs w:val="24"/>
+        </w:rPr>
+        <w:t xml:space="preserve">, there will be no penalty or loss of benefits to which you are </w:t>
       </w:r>
       <w:r>
         <w:rPr>
@@ -7459,7 +7909,25 @@
           <w:spacing w:val="-3"/>
           <w:szCs w:val="24"/>
         </w:rPr>
-        <w:t xml:space="preserve">If you have questions regarding your rights as a research participant or you have concerns or general questions about the research </w:t>
+        <w:t xml:space="preserve">If you have questions regarding your rights as a research participant or </w:t>
+      </w:r>
+      <w:proofErr w:type="gramStart"/>
+      <w:r>
+        <w:rPr>
+          <w:rFonts w:ascii="Arial" w:hAnsi="Arial" w:cs="Arial"/>
+          <w:spacing w:val="-3"/>
+          <w:szCs w:val="24"/>
+        </w:rPr>
+        <w:t>you have</w:t>
+      </w:r>
+      <w:proofErr w:type="gramEnd"/>
+      <w:r>
+        <w:rPr>
+          <w:rFonts w:ascii="Arial" w:hAnsi="Arial" w:cs="Arial"/>
+          <w:spacing w:val="-3"/>
+          <w:szCs w:val="24"/>
+        </w:rPr>
+        <w:t xml:space="preserve"> concerns or general questions about the research </w:t>
       </w:r>
       <w:r>
         <w:rPr>
@@ -7497,13 +7965,23 @@
         </w:rPr>
         <w:t xml:space="preserve">, contact the research </w:t>
       </w:r>
-      <w:r>
-        <w:rPr>
-          <w:rFonts w:ascii="Arial" w:hAnsi="Arial" w:cs="Arial"/>
-          <w:spacing w:val="-3"/>
-          <w:szCs w:val="24"/>
-        </w:rPr>
-        <w:t xml:space="preserve">subjects </w:t>
+      <w:proofErr w:type="gramStart"/>
+      <w:r>
+        <w:rPr>
+          <w:rFonts w:ascii="Arial" w:hAnsi="Arial" w:cs="Arial"/>
+          <w:spacing w:val="-3"/>
+          <w:szCs w:val="24"/>
+        </w:rPr>
+        <w:t>subjects</w:t>
+      </w:r>
+      <w:proofErr w:type="gramEnd"/>
+      <w:r>
+        <w:rPr>
+          <w:rFonts w:ascii="Arial" w:hAnsi="Arial" w:cs="Arial"/>
+          <w:spacing w:val="-3"/>
+          <w:szCs w:val="24"/>
+        </w:rPr>
+        <w:t xml:space="preserve"> </w:t>
       </w:r>
       <w:r>
         <w:rPr>
@@ -7576,16 +8054,35 @@
           <w:spacing w:val="-3"/>
           <w:szCs w:val="24"/>
         </w:rPr>
-        <w:t xml:space="preserve">For more information about participation in a research study and about the Institutional Review Board (IRB), a group of people who review the research to protect your rights, please visit the </w:t>
-      </w:r>
-      <w:r>
-        <w:rPr>
-          <w:rFonts w:ascii="Arial" w:hAnsi="Arial" w:cs="Arial"/>
-          <w:i/>
-          <w:spacing w:val="-3"/>
-          <w:szCs w:val="24"/>
-        </w:rPr>
-        <w:t xml:space="preserve">(your institution’s) </w:t>
+        <w:t xml:space="preserve">For more information about participation in a research study and about the Institutional Review Board (IRB), a group of people who review the research to protect your rights, please visit </w:t>
+      </w:r>
+      <w:proofErr w:type="gramStart"/>
+      <w:r>
+        <w:rPr>
+          <w:rFonts w:ascii="Arial" w:hAnsi="Arial" w:cs="Arial"/>
+          <w:spacing w:val="-3"/>
+          <w:szCs w:val="24"/>
+        </w:rPr>
+        <w:t xml:space="preserve">the </w:t>
+      </w:r>
+      <w:r>
+        <w:rPr>
+          <w:rFonts w:ascii="Arial" w:hAnsi="Arial" w:cs="Arial"/>
+          <w:i/>
+          <w:spacing w:val="-3"/>
+          <w:szCs w:val="24"/>
+        </w:rPr>
+        <w:t>(your institution’s)</w:t>
+      </w:r>
+      <w:proofErr w:type="gramEnd"/>
+      <w:r>
+        <w:rPr>
+          <w:rFonts w:ascii="Arial" w:hAnsi="Arial" w:cs="Arial"/>
+          <w:i/>
+          <w:spacing w:val="-3"/>
+          <w:szCs w:val="24"/>
+        </w:rPr>
+        <w:t xml:space="preserve"> </w:t>
       </w:r>
       <w:r>
         <w:rPr>
@@ -7755,13 +8252,23 @@
           <w:szCs w:val="24"/>
         </w:rPr>
       </w:pPr>
-      <w:r>
-        <w:rPr>
-          <w:rFonts w:ascii="Arial" w:hAnsi="Arial" w:cs="Arial"/>
-          <w:spacing w:val="-3"/>
-          <w:szCs w:val="24"/>
-        </w:rPr>
-        <w:t xml:space="preserve">Had the opportunity to ask any questions you may have. </w:t>
+      <w:proofErr w:type="gramStart"/>
+      <w:r>
+        <w:rPr>
+          <w:rFonts w:ascii="Arial" w:hAnsi="Arial" w:cs="Arial"/>
+          <w:spacing w:val="-3"/>
+          <w:szCs w:val="24"/>
+        </w:rPr>
+        <w:t>Had</w:t>
+      </w:r>
+      <w:proofErr w:type="gramEnd"/>
+      <w:r>
+        <w:rPr>
+          <w:rFonts w:ascii="Arial" w:hAnsi="Arial" w:cs="Arial"/>
+          <w:spacing w:val="-3"/>
+          <w:szCs w:val="24"/>
+        </w:rPr>
+        <w:t xml:space="preserve"> the opportunity to ask any questions you may have. </w:t>
       </w:r>
     </w:p>
     <w:p>
@@ -8768,7 +9275,27 @@
           <w:iCs/>
           <w:spacing w:val="-3"/>
         </w:rPr>
-        <w:t xml:space="preserve">A witness or witness/translator is required when the participant cannot read the consent document, and it was read or translated. </w:t>
+        <w:t xml:space="preserve">A witness or witness/translator is required when the participant cannot read the consent document, and it </w:t>
+      </w:r>
+      <w:proofErr w:type="gramStart"/>
+      <w:r>
+        <w:rPr>
+          <w:rFonts w:ascii="Arial" w:hAnsi="Arial" w:cs="Arial"/>
+          <w:i/>
+          <w:iCs/>
+          <w:spacing w:val="-3"/>
+        </w:rPr>
+        <w:t>was</w:t>
+      </w:r>
+      <w:proofErr w:type="gramEnd"/>
+      <w:r>
+        <w:rPr>
+          <w:rFonts w:ascii="Arial" w:hAnsi="Arial" w:cs="Arial"/>
+          <w:i/>
+          <w:iCs/>
+          <w:spacing w:val="-3"/>
+        </w:rPr>
+        <w:t xml:space="preserve"> read or translated. </w:t>
       </w:r>
     </w:p>
     <w:p>
@@ -8944,7 +9471,39 @@
           <w:rFonts w:ascii="Arial" w:hAnsi="Arial" w:cs="Arial"/>
           <w:szCs w:val="24"/>
         </w:rPr>
-        <w:t xml:space="preserve"> These future studies may provide additional information that will be helpful in understanding [disease/condition], but it is unlikely that these studies will have a direct benefit to you. The results of these tests will not have an effect on your care. Neither </w:t>
+        <w:t xml:space="preserve"> These future studies may provide additional information that will </w:t>
+      </w:r>
+      <w:proofErr w:type="gramStart"/>
+      <w:r>
+        <w:rPr>
+          <w:rFonts w:ascii="Arial" w:hAnsi="Arial" w:cs="Arial"/>
+          <w:szCs w:val="24"/>
+        </w:rPr>
+        <w:t>be helpful in understanding</w:t>
+      </w:r>
+      <w:proofErr w:type="gramEnd"/>
+      <w:r>
+        <w:rPr>
+          <w:rFonts w:ascii="Arial" w:hAnsi="Arial" w:cs="Arial"/>
+          <w:szCs w:val="24"/>
+        </w:rPr>
+        <w:t xml:space="preserve"> [disease/condition], but it is unlikely that these studies will have a direct benefit to you. The results of these tests will not </w:t>
+      </w:r>
+      <w:proofErr w:type="gramStart"/>
+      <w:r>
+        <w:rPr>
+          <w:rFonts w:ascii="Arial" w:hAnsi="Arial" w:cs="Arial"/>
+          <w:szCs w:val="24"/>
+        </w:rPr>
+        <w:t>have an effect on</w:t>
+      </w:r>
+      <w:proofErr w:type="gramEnd"/>
+      <w:r>
+        <w:rPr>
+          <w:rFonts w:ascii="Arial" w:hAnsi="Arial" w:cs="Arial"/>
+          <w:szCs w:val="24"/>
+        </w:rPr>
+        <w:t xml:space="preserve"> your care. Neither </w:t>
       </w:r>
       <w:r>
         <w:rPr>
@@ -12327,7 +12886,23 @@
           <w:rFonts w:ascii="Arial" w:hAnsi="Arial" w:cs="Arial"/>
           <w:color w:val="000000"/>
         </w:rPr>
-        <w:t>No publication or public presentation about the research described above will reveal your identity without another authorization from you.</w:t>
+        <w:t xml:space="preserve">No publication or public presentation about the research described above will reveal your identity without </w:t>
+      </w:r>
+      <w:proofErr w:type="gramStart"/>
+      <w:r>
+        <w:rPr>
+          <w:rFonts w:ascii="Arial" w:hAnsi="Arial" w:cs="Arial"/>
+          <w:color w:val="000000"/>
+        </w:rPr>
+        <w:t>another</w:t>
+      </w:r>
+      <w:proofErr w:type="gramEnd"/>
+      <w:r>
+        <w:rPr>
+          <w:rFonts w:ascii="Arial" w:hAnsi="Arial" w:cs="Arial"/>
+          <w:color w:val="000000"/>
+        </w:rPr>
+        <w:t xml:space="preserve"> authorization from you.</w:t>
       </w:r>
     </w:p>
     <w:p>
@@ -13084,192 +13659,14 @@
 
 <file path=word/footer1.xml><?xml version="1.0" encoding="utf-8"?>
 <w:ftr xmlns:wpc="http://schemas.microsoft.com/office/word/2010/wordprocessingCanvas" xmlns:cx="http://schemas.microsoft.com/office/drawing/2014/chartex" xmlns:cx1="http://schemas.microsoft.com/office/drawing/2015/9/8/chartex" xmlns:cx2="http://schemas.microsoft.com/office/drawing/2015/10/21/chartex" xmlns:cx3="http://schemas.microsoft.com/office/drawing/2016/5/9/chartex" xmlns:cx4="http://schemas.microsoft.com/office/drawing/2016/5/10/chartex" xmlns:cx5="http://schemas.microsoft.com/office/drawing/2016/5/11/chartex" xmlns:cx6="http://schemas.microsoft.com/office/drawing/2016/5/12/chartex" xmlns:cx7="http://schemas.microsoft.com/office/drawing/2016/5/13/chartex" xmlns:cx8="http://schemas.microsoft.com/office/drawing/2016/5/14/chartex" xmlns:mc="http://schemas.openxmlformats.org/markup-compatibility/2006" xmlns:aink="http://schemas.microsoft.com/office/drawing/2016/ink" xmlns:am3d="http://schemas.microsoft.com/office/drawing/2017/model3d" xmlns:o="urn:schemas-microsoft-com:office:office" xmlns:oel="http://schemas.microsoft.com/office/2019/extlst" xmlns:r="http://schemas.openxmlformats.org/officeDocument/2006/relationships" xmlns:m="http://schemas.openxmlformats.org/officeDocument/2006/math" xmlns:v="urn:schemas-microsoft-com:vml" xmlns:wp14="http://schemas.microsoft.com/office/word/2010/wordprocessingDrawing" xmlns:wp="http://schemas.openxmlformats.org/drawingml/2006/wordprocessingDrawing" xmlns:w10="urn:schemas-microsoft-com:office:word" xmlns:w="http://schemas.openxmlformats.org/wordprocessingml/2006/main" xmlns:w14="http://schemas.microsoft.com/office/word/2010/wordml" xmlns:w15="http://schemas.microsoft.com/office/word/2012/wordml" xmlns:w16cex="http://schemas.microsoft.com/office/word/2018/wordml/cex" xmlns:w16cid="http://schemas.microsoft.com/office/word/2016/wordml/cid" xmlns:w16="http://schemas.microsoft.com/office/word/2018/wordml" xmlns:w16du="http://schemas.microsoft.com/office/word/2023/wordml/word16du" xmlns:w16sdtdh="http://schemas.microsoft.com/office/word/2020/wordml/sdtdatahash" xmlns:w16sdtfl="http://schemas.microsoft.com/office/word/2024/wordml/sdtformatlock" xmlns:w16se="http://schemas.microsoft.com/office/word/2015/wordml/symex" xmlns:wpg="http://schemas.microsoft.com/office/word/2010/wordprocessingGroup" xmlns:wpi="http://schemas.microsoft.com/office/word/2010/wordprocessingInk" xmlns:wne="http://schemas.microsoft.com/office/word/2006/wordml" xmlns:wps="http://schemas.microsoft.com/office/word/2010/wordprocessingShape" mc:Ignorable="w14 w15 w16se w16cid w16 w16cex w16sdtdh w16sdtfl w16du wp14">
-  <w:sdt>
-    <w:sdtPr>
-      <w:id w:val="-1704938619"/>
-      <w:docPartObj>
-        <w:docPartGallery w:val="Page Numbers (Bottom of Page)"/>
-        <w:docPartUnique/>
-      </w:docPartObj>
-    </w:sdtPr>
-    <w:sdtContent>
-      <w:sdt>
-        <w:sdtPr>
-          <w:id w:val="-1669238322"/>
-          <w:docPartObj>
-            <w:docPartGallery w:val="Page Numbers (Top of Page)"/>
-            <w:docPartUnique/>
-          </w:docPartObj>
-        </w:sdtPr>
-        <w:sdtContent>
-          <w:p>
-            <w:pPr>
-              <w:pStyle w:val="Footer"/>
-            </w:pPr>
-            <w:r>
-              <w:rPr>
-                <w:rFonts w:ascii="Times New Roman" w:hAnsi="Times New Roman"/>
-                <w:i/>
-                <w:sz w:val="20"/>
-              </w:rPr>
-              <w:t xml:space="preserve">Version </w:t>
-            </w:r>
-            <w:r>
-              <w:rPr>
-                <w:rFonts w:ascii="Times New Roman" w:hAnsi="Times New Roman"/>
-                <w:i/>
-                <w:sz w:val="20"/>
-              </w:rPr>
-              <w:t>4</w:t>
-            </w:r>
-            <w:r>
-              <w:rPr>
-                <w:rFonts w:ascii="Times New Roman" w:hAnsi="Times New Roman"/>
-                <w:i/>
-                <w:sz w:val="20"/>
-              </w:rPr>
-              <w:t>.0</w:t>
-            </w:r>
-            <w:r>
-              <w:rPr>
-                <w:rFonts w:ascii="Times New Roman" w:hAnsi="Times New Roman"/>
-                <w:i/>
-                <w:sz w:val="20"/>
-              </w:rPr>
-              <w:t xml:space="preserve"> – </w:t>
-            </w:r>
-            <w:r>
-              <w:rPr>
-                <w:rFonts w:ascii="Times New Roman" w:hAnsi="Times New Roman"/>
-                <w:i/>
-                <w:sz w:val="20"/>
-              </w:rPr>
-              <w:t xml:space="preserve">February </w:t>
-            </w:r>
-            <w:r>
-              <w:rPr>
-                <w:rFonts w:ascii="Times New Roman" w:hAnsi="Times New Roman"/>
-                <w:i/>
-                <w:sz w:val="20"/>
-              </w:rPr>
-              <w:t>202</w:t>
-            </w:r>
-            <w:r>
-              <w:rPr>
-                <w:rFonts w:ascii="Times New Roman" w:hAnsi="Times New Roman"/>
-                <w:i/>
-                <w:sz w:val="20"/>
-              </w:rPr>
-              <w:t>2</w:t>
-            </w:r>
-            <w:r>
-              <w:tab/>
-            </w:r>
-            <w:r>
-              <w:rPr>
-                <w:rFonts w:ascii="Times New Roman" w:hAnsi="Times New Roman"/>
-              </w:rPr>
-              <w:t xml:space="preserve">Page </w:t>
-            </w:r>
-            <w:r>
-              <w:rPr>
-                <w:rFonts w:ascii="Times New Roman" w:hAnsi="Times New Roman"/>
-                <w:b/>
-                <w:bCs/>
-                <w:szCs w:val="24"/>
-              </w:rPr>
-              <w:fldChar w:fldCharType="begin"/>
-            </w:r>
-            <w:r>
-              <w:rPr>
-                <w:rFonts w:ascii="Times New Roman" w:hAnsi="Times New Roman"/>
-                <w:b/>
-                <w:bCs/>
-              </w:rPr>
-              <w:instrText xml:space="preserve"> PAGE </w:instrText>
-            </w:r>
-            <w:r>
-              <w:rPr>
-                <w:rFonts w:ascii="Times New Roman" w:hAnsi="Times New Roman"/>
-                <w:b/>
-                <w:bCs/>
-                <w:szCs w:val="24"/>
-              </w:rPr>
-              <w:fldChar w:fldCharType="separate"/>
-            </w:r>
-            <w:r>
-              <w:rPr>
-                <w:rFonts w:ascii="Times New Roman" w:hAnsi="Times New Roman"/>
-                <w:b/>
-                <w:bCs/>
-                <w:noProof/>
-              </w:rPr>
-              <w:t>9</w:t>
-            </w:r>
-            <w:r>
-              <w:rPr>
-                <w:rFonts w:ascii="Times New Roman" w:hAnsi="Times New Roman"/>
-                <w:b/>
-                <w:bCs/>
-                <w:szCs w:val="24"/>
-              </w:rPr>
-              <w:fldChar w:fldCharType="end"/>
-            </w:r>
-            <w:r>
-              <w:rPr>
-                <w:rFonts w:ascii="Times New Roman" w:hAnsi="Times New Roman"/>
-              </w:rPr>
-              <w:t xml:space="preserve"> of </w:t>
-            </w:r>
-            <w:r>
-              <w:rPr>
-                <w:rFonts w:ascii="Times New Roman" w:hAnsi="Times New Roman"/>
-                <w:b/>
-                <w:bCs/>
-                <w:szCs w:val="24"/>
-              </w:rPr>
-              <w:fldChar w:fldCharType="begin"/>
-            </w:r>
-            <w:r>
-              <w:rPr>
-                <w:rFonts w:ascii="Times New Roman" w:hAnsi="Times New Roman"/>
-                <w:b/>
-                <w:bCs/>
-              </w:rPr>
-              <w:instrText xml:space="preserve"> NUMPAGES  </w:instrText>
-            </w:r>
-            <w:r>
-              <w:rPr>
-                <w:rFonts w:ascii="Times New Roman" w:hAnsi="Times New Roman"/>
-                <w:b/>
-                <w:bCs/>
-                <w:szCs w:val="24"/>
-              </w:rPr>
-              <w:fldChar w:fldCharType="separate"/>
-            </w:r>
-            <w:r>
-              <w:rPr>
-                <w:rFonts w:ascii="Times New Roman" w:hAnsi="Times New Roman"/>
-                <w:b/>
-                <w:bCs/>
-                <w:noProof/>
-              </w:rPr>
-              <w:t>14</w:t>
-            </w:r>
-            <w:r>
-              <w:rPr>
-                <w:rFonts w:ascii="Times New Roman" w:hAnsi="Times New Roman"/>
-                <w:b/>
-                <w:bCs/>
-                <w:szCs w:val="24"/>
-              </w:rPr>
-              <w:fldChar w:fldCharType="end"/>
-            </w:r>
-          </w:p>
-        </w:sdtContent>
-      </w:sdt>
-    </w:sdtContent>
-  </w:sdt>
+  <w:p>
+    <w:pPr>
+      <w:pStyle w:val="Footer"/>
+    </w:pPr>
+    <w:r>
+      <w:t>Shellyann Rose 2025</w:t>
+    </w:r>
+  </w:p>
 </w:ftr>
 </file>
 
@@ -19752,6 +20149,12 @@
 </file>
 
 <file path=customXml/item1.xml><?xml version="1.0" encoding="utf-8"?>
+<p:properties xmlns:p="http://schemas.microsoft.com/office/2006/metadata/properties" xmlns:xsi="http://www.w3.org/2001/XMLSchema-instance" xmlns:pc="http://schemas.microsoft.com/office/infopath/2007/PartnerControls">
+  <documentManagement/>
+</p:properties>
+</file>
+
+<file path=customXml/item2.xml><?xml version="1.0" encoding="utf-8"?>
 <ct:contentTypeSchema xmlns:ct="http://schemas.microsoft.com/office/2006/metadata/contentType" xmlns:ma="http://schemas.microsoft.com/office/2006/metadata/properties/metaAttributes" ct:_="" ma:_="" ma:contentTypeName="Document" ma:contentTypeID="0x010100CAB2705927AF7047985768740DADEDDB" ma:contentTypeVersion="5" ma:contentTypeDescription="Create a new document." ma:contentTypeScope="" ma:versionID="653a274160bb52f84beb2a93dea024a9">
   <xsd:schema xmlns:xsd="http://www.w3.org/2001/XMLSchema" xmlns:xs="http://www.w3.org/2001/XMLSchema" xmlns:p="http://schemas.microsoft.com/office/2006/metadata/properties" xmlns:ns3="55b616bc-e48c-442f-9207-ef228667c9aa" targetNamespace="http://schemas.microsoft.com/office/2006/metadata/properties" ma:root="true" ma:fieldsID="5669162a653d9605fbcd333c8ae99158" ns3:_="">
     <xsd:import namespace="55b616bc-e48c-442f-9207-ef228667c9aa"/>
@@ -19903,17 +20306,7 @@
 </ct:contentTypeSchema>
 </file>
 
-<file path=customXml/item2.xml><?xml version="1.0" encoding="utf-8"?>
-<p:properties xmlns:p="http://schemas.microsoft.com/office/2006/metadata/properties" xmlns:xsi="http://www.w3.org/2001/XMLSchema-instance" xmlns:pc="http://schemas.microsoft.com/office/infopath/2007/PartnerControls">
-  <documentManagement/>
-</p:properties>
-</file>
-
 <file path=customXml/item3.xml><?xml version="1.0" encoding="utf-8"?>
-<b:Sources xmlns:b="http://schemas.openxmlformats.org/officeDocument/2006/bibliography" xmlns="http://schemas.openxmlformats.org/officeDocument/2006/bibliography" SelectedStyle="\APA.XSL" StyleName="APA"/>
-</file>
-
-<file path=customXml/item4.xml><?xml version="1.0" encoding="utf-8"?>
 <?mso-contentType ?>
 <FormTemplates xmlns="http://schemas.microsoft.com/sharepoint/v3/contenttype/forms">
   <Display>DocumentLibraryForm</Display>
@@ -19922,7 +20315,20 @@
 </FormTemplates>
 </file>
 
+<file path=customXml/item4.xml><?xml version="1.0" encoding="utf-8"?>
+<b:Sources xmlns:b="http://schemas.openxmlformats.org/officeDocument/2006/bibliography" xmlns="http://schemas.openxmlformats.org/officeDocument/2006/bibliography" SelectedStyle="\APA.XSL" StyleName="APA"/>
+</file>
+
 <file path=customXml/itemProps1.xml><?xml version="1.0" encoding="utf-8"?>
+<ds:datastoreItem xmlns:ds="http://schemas.openxmlformats.org/officeDocument/2006/customXml" ds:itemID="{C7502CBE-7F83-44A1-8B23-3AE990C405C9}">
+  <ds:schemaRefs>
+    <ds:schemaRef ds:uri="http://schemas.microsoft.com/office/2006/metadata/properties"/>
+    <ds:schemaRef ds:uri="http://schemas.microsoft.com/office/infopath/2007/PartnerControls"/>
+  </ds:schemaRefs>
+</ds:datastoreItem>
+</file>
+
+<file path=customXml/itemProps2.xml><?xml version="1.0" encoding="utf-8"?>
 <ds:datastoreItem xmlns:ds="http://schemas.openxmlformats.org/officeDocument/2006/customXml" ds:itemID="{64C82099-2D05-4734-82F9-A87A088543A0}">
   <ds:schemaRefs>
     <ds:schemaRef ds:uri="http://schemas.microsoft.com/office/2006/metadata/contentType"/>
@@ -19940,27 +20346,18 @@
 </ds:datastoreItem>
 </file>
 
-<file path=customXml/itemProps2.xml><?xml version="1.0" encoding="utf-8"?>
-<ds:datastoreItem xmlns:ds="http://schemas.openxmlformats.org/officeDocument/2006/customXml" ds:itemID="{C7502CBE-7F83-44A1-8B23-3AE990C405C9}">
+<file path=customXml/itemProps3.xml><?xml version="1.0" encoding="utf-8"?>
+<ds:datastoreItem xmlns:ds="http://schemas.openxmlformats.org/officeDocument/2006/customXml" ds:itemID="{0F10171B-A4C9-4B81-A0FA-FAA7044FD97C}">
   <ds:schemaRefs>
-    <ds:schemaRef ds:uri="http://schemas.microsoft.com/office/2006/metadata/properties"/>
-    <ds:schemaRef ds:uri="http://schemas.microsoft.com/office/infopath/2007/PartnerControls"/>
+    <ds:schemaRef ds:uri="http://schemas.microsoft.com/sharepoint/v3/contenttype/forms"/>
   </ds:schemaRefs>
 </ds:datastoreItem>
 </file>
 
-<file path=customXml/itemProps3.xml><?xml version="1.0" encoding="utf-8"?>
+<file path=customXml/itemProps4.xml><?xml version="1.0" encoding="utf-8"?>
 <ds:datastoreItem xmlns:ds="http://schemas.openxmlformats.org/officeDocument/2006/customXml" ds:itemID="{202328CF-8A41-4606-8888-85EEE54ED935}">
   <ds:schemaRefs>
     <ds:schemaRef ds:uri="http://schemas.openxmlformats.org/officeDocument/2006/bibliography"/>
   </ds:schemaRefs>
 </ds:datastoreItem>
-</file>
-
-<file path=customXml/itemProps4.xml><?xml version="1.0" encoding="utf-8"?>
-<ds:datastoreItem xmlns:ds="http://schemas.openxmlformats.org/officeDocument/2006/customXml" ds:itemID="{0F10171B-A4C9-4B81-A0FA-FAA7044FD97C}">
-  <ds:schemaRefs>
-    <ds:schemaRef ds:uri="http://schemas.microsoft.com/sharepoint/v3/contenttype/forms"/>
-  </ds:schemaRefs>
-</ds:datastoreItem>
 </file>
</xml_diff>